<commit_message>
added system study and software config
</commit_message>
<xml_diff>
--- a/ECP Documentation.docx
+++ b/ECP Documentation.docx
@@ -387,6 +387,7 @@
           <w:szCs w:val="28"/>
         </w:rPr>
       </w:pPr>
+      <w:proofErr w:type="spellStart"/>
       <w:r>
         <w:rPr>
           <w:rFonts w:ascii="Times New Roman" w:hAnsi="Times New Roman"/>
@@ -396,8 +397,9 @@
           <w:sz w:val="28"/>
           <w:szCs w:val="28"/>
         </w:rPr>
-        <w:t>Jerin Joji</w:t>
-      </w:r>
+        <w:t>Jerin</w:t>
+      </w:r>
+      <w:proofErr w:type="spellEnd"/>
       <w:r>
         <w:rPr>
           <w:rFonts w:ascii="Times New Roman" w:hAnsi="Times New Roman"/>
@@ -407,8 +409,20 @@
           <w:sz w:val="28"/>
           <w:szCs w:val="28"/>
         </w:rPr>
+        <w:t xml:space="preserve"> Joji</w:t>
+      </w:r>
+      <w:r>
+        <w:rPr>
+          <w:rFonts w:ascii="Times New Roman" w:hAnsi="Times New Roman"/>
+          <w:b/>
+          <w:i/>
+          <w:color w:val="0D0D0D" w:themeColor="text1" w:themeTint="F2"/>
+          <w:sz w:val="28"/>
+          <w:szCs w:val="28"/>
+        </w:rPr>
         <w:tab/>
       </w:r>
+      <w:proofErr w:type="spellStart"/>
       <w:r>
         <w:rPr>
           <w:rFonts w:ascii="Times New Roman" w:hAnsi="Times New Roman"/>
@@ -420,6 +434,7 @@
         </w:rPr>
         <w:t>19CS801016</w:t>
       </w:r>
+      <w:proofErr w:type="spellEnd"/>
     </w:p>
     <w:p>
       <w:pPr>
@@ -432,6 +447,7 @@
           <w:szCs w:val="28"/>
         </w:rPr>
       </w:pPr>
+      <w:proofErr w:type="spellStart"/>
       <w:r>
         <w:rPr>
           <w:rFonts w:ascii="Times New Roman" w:hAnsi="Times New Roman"/>
@@ -441,8 +457,9 @@
           <w:sz w:val="28"/>
           <w:szCs w:val="28"/>
         </w:rPr>
-        <w:t>Jibin James</w:t>
-      </w:r>
+        <w:t>Jibin</w:t>
+      </w:r>
+      <w:proofErr w:type="spellEnd"/>
       <w:r>
         <w:rPr>
           <w:rFonts w:ascii="Times New Roman" w:hAnsi="Times New Roman"/>
@@ -452,8 +469,20 @@
           <w:sz w:val="28"/>
           <w:szCs w:val="28"/>
         </w:rPr>
+        <w:t xml:space="preserve"> James</w:t>
+      </w:r>
+      <w:r>
+        <w:rPr>
+          <w:rFonts w:ascii="Times New Roman" w:hAnsi="Times New Roman"/>
+          <w:b/>
+          <w:i/>
+          <w:color w:val="0D0D0D" w:themeColor="text1" w:themeTint="F2"/>
+          <w:sz w:val="28"/>
+          <w:szCs w:val="28"/>
+        </w:rPr>
         <w:tab/>
       </w:r>
+      <w:proofErr w:type="spellStart"/>
       <w:r>
         <w:rPr>
           <w:rFonts w:ascii="Times New Roman" w:hAnsi="Times New Roman"/>
@@ -465,6 +494,7 @@
         </w:rPr>
         <w:t>19CS801018</w:t>
       </w:r>
+      <w:proofErr w:type="spellEnd"/>
     </w:p>
     <w:p>
       <w:pPr>
@@ -954,6 +984,7 @@
         </w:rPr>
         <w:t xml:space="preserve"> </w:t>
       </w:r>
+      <w:proofErr w:type="spellStart"/>
       <w:r>
         <w:rPr>
           <w:rFonts w:ascii="Times New Roman" w:eastAsia="Times New Roman" w:hAnsi="Times New Roman"/>
@@ -963,6 +994,7 @@
         </w:rPr>
         <w:t>MCA2P2A41</w:t>
       </w:r>
+      <w:proofErr w:type="spellEnd"/>
       <w:r>
         <w:rPr>
           <w:rFonts w:ascii="Times New Roman" w:hAnsi="Times New Roman"/>
@@ -1211,7 +1243,27 @@
           <w:sz w:val="28"/>
           <w:szCs w:val="28"/>
         </w:rPr>
-        <w:t xml:space="preserve">Examiner 1:_______________________    </w:t>
+        <w:t xml:space="preserve">Examiner </w:t>
+      </w:r>
+      <w:proofErr w:type="gramStart"/>
+      <w:r>
+        <w:rPr>
+          <w:rFonts w:ascii="Times New Roman" w:hAnsi="Times New Roman"/>
+          <w:color w:val="0D0D0D" w:themeColor="text1" w:themeTint="F2"/>
+          <w:sz w:val="28"/>
+          <w:szCs w:val="28"/>
+        </w:rPr>
+        <w:t>1:_</w:t>
+      </w:r>
+      <w:proofErr w:type="gramEnd"/>
+      <w:r>
+        <w:rPr>
+          <w:rFonts w:ascii="Times New Roman" w:hAnsi="Times New Roman"/>
+          <w:color w:val="0D0D0D" w:themeColor="text1" w:themeTint="F2"/>
+          <w:sz w:val="28"/>
+          <w:szCs w:val="28"/>
+        </w:rPr>
+        <w:t xml:space="preserve">______________________    </w:t>
       </w:r>
       <w:r>
         <w:rPr>
@@ -1266,7 +1318,27 @@
           <w:sz w:val="28"/>
           <w:szCs w:val="28"/>
         </w:rPr>
-        <w:t>Examiner 2:_______________________</w:t>
+        <w:t xml:space="preserve">Examiner </w:t>
+      </w:r>
+      <w:proofErr w:type="gramStart"/>
+      <w:r>
+        <w:rPr>
+          <w:rFonts w:ascii="Times New Roman" w:hAnsi="Times New Roman"/>
+          <w:color w:val="0D0D0D" w:themeColor="text1" w:themeTint="F2"/>
+          <w:sz w:val="28"/>
+          <w:szCs w:val="28"/>
+        </w:rPr>
+        <w:t>2:_</w:t>
+      </w:r>
+      <w:proofErr w:type="gramEnd"/>
+      <w:r>
+        <w:rPr>
+          <w:rFonts w:ascii="Times New Roman" w:hAnsi="Times New Roman"/>
+          <w:color w:val="0D0D0D" w:themeColor="text1" w:themeTint="F2"/>
+          <w:sz w:val="28"/>
+          <w:szCs w:val="28"/>
+        </w:rPr>
+        <w:t>______________________</w:t>
       </w:r>
       <w:r>
         <w:rPr>
@@ -1295,14 +1367,25 @@
         </w:rPr>
         <w:t xml:space="preserve">Centre: </w:t>
       </w:r>
-      <w:r>
-        <w:rPr>
-          <w:rFonts w:ascii="Times New Roman" w:hAnsi="Times New Roman"/>
-          <w:color w:val="0D0D0D" w:themeColor="text1" w:themeTint="F2"/>
-          <w:sz w:val="28"/>
-          <w:szCs w:val="28"/>
-        </w:rPr>
-        <w:t>Kristu Jayanti College</w:t>
+      <w:proofErr w:type="spellStart"/>
+      <w:r>
+        <w:rPr>
+          <w:rFonts w:ascii="Times New Roman" w:hAnsi="Times New Roman"/>
+          <w:color w:val="0D0D0D" w:themeColor="text1" w:themeTint="F2"/>
+          <w:sz w:val="28"/>
+          <w:szCs w:val="28"/>
+        </w:rPr>
+        <w:t>Kristu</w:t>
+      </w:r>
+      <w:proofErr w:type="spellEnd"/>
+      <w:r>
+        <w:rPr>
+          <w:rFonts w:ascii="Times New Roman" w:hAnsi="Times New Roman"/>
+          <w:color w:val="0D0D0D" w:themeColor="text1" w:themeTint="F2"/>
+          <w:sz w:val="28"/>
+          <w:szCs w:val="28"/>
+        </w:rPr>
+        <w:t xml:space="preserve"> Jayanti College</w:t>
       </w:r>
       <w:r>
         <w:rPr>
@@ -1565,8 +1648,20 @@
           <w:sz w:val="28"/>
           <w:szCs w:val="28"/>
         </w:rPr>
-        <w:t>Rev. Fr. Lijo</w:t>
-      </w:r>
+        <w:t xml:space="preserve">Rev. Fr. </w:t>
+      </w:r>
+      <w:proofErr w:type="spellStart"/>
+      <w:r>
+        <w:rPr>
+          <w:rFonts w:ascii="Times New Roman" w:hAnsi="Times New Roman"/>
+          <w:b/>
+          <w:color w:val="0D0D0D" w:themeColor="text1" w:themeTint="F2"/>
+          <w:sz w:val="28"/>
+          <w:szCs w:val="28"/>
+        </w:rPr>
+        <w:t>Lijo</w:t>
+      </w:r>
+      <w:proofErr w:type="spellEnd"/>
       <w:r>
         <w:rPr>
           <w:rFonts w:ascii="Times New Roman" w:hAnsi="Times New Roman"/>
@@ -2521,6 +2616,7 @@
           <w:lang w:val="en"/>
         </w:rPr>
       </w:pPr>
+      <w:proofErr w:type="spellStart"/>
       <w:r>
         <w:rPr>
           <w:rFonts w:ascii="Times New Roman" w:hAnsi="Times New Roman"/>
@@ -2532,6 +2628,7 @@
         </w:rPr>
         <w:t>FrontEnd</w:t>
       </w:r>
+      <w:proofErr w:type="spellEnd"/>
     </w:p>
     <w:p>
       <w:pPr>
@@ -2637,6 +2734,7 @@
           <w:lang w:val="en"/>
         </w:rPr>
       </w:pPr>
+      <w:proofErr w:type="spellStart"/>
       <w:r>
         <w:rPr>
           <w:rFonts w:ascii="Times New Roman" w:hAnsi="Times New Roman"/>
@@ -2648,6 +2746,7 @@
         </w:rPr>
         <w:t>BackEnd</w:t>
       </w:r>
+      <w:proofErr w:type="spellEnd"/>
     </w:p>
     <w:p>
       <w:pPr>
@@ -2666,6 +2765,7 @@
           <w:lang w:val="en"/>
         </w:rPr>
       </w:pPr>
+      <w:proofErr w:type="spellStart"/>
       <w:r>
         <w:rPr>
           <w:rFonts w:ascii="Times New Roman" w:hAnsi="Times New Roman"/>
@@ -2677,6 +2777,7 @@
         </w:rPr>
         <w:t>JSP</w:t>
       </w:r>
+      <w:proofErr w:type="spellEnd"/>
     </w:p>
     <w:p>
       <w:pPr>
@@ -2811,6 +2912,7 @@
                 <w:lang w:val="en"/>
               </w:rPr>
             </w:pPr>
+            <w:proofErr w:type="spellStart"/>
             <w:r>
               <w:rPr>
                 <w:rFonts w:ascii="Times New Roman" w:hAnsi="Times New Roman"/>
@@ -2823,6 +2925,7 @@
               </w:rPr>
               <w:t>SI.NO</w:t>
             </w:r>
+            <w:proofErr w:type="spellEnd"/>
           </w:p>
           <w:p>
             <w:pPr>
@@ -3775,6 +3878,7 @@
                 <w:lang w:val="en"/>
               </w:rPr>
             </w:pPr>
+            <w:bookmarkStart w:id="1" w:name="_Hlk70552368"/>
             <w:r>
               <w:rPr>
                 <w:rFonts w:ascii="Times New Roman" w:hAnsi="Times New Roman"/>
@@ -3788,6 +3892,7 @@
               <w:t>Details of Software</w:t>
             </w:r>
           </w:p>
+          <w:bookmarkEnd w:id="1"/>
           <w:p>
             <w:pPr>
               <w:autoSpaceDE w:val="0"/>
@@ -4453,7 +4558,25 @@
           <w:sz w:val="28"/>
           <w:szCs w:val="28"/>
         </w:rPr>
-        <w:t>In this project, we create a system</w:t>
+        <w:t>In this project, we create a</w:t>
+      </w:r>
+      <w:r>
+        <w:rPr>
+          <w:rFonts w:ascii="Times New Roman" w:hAnsi="Times New Roman"/>
+          <w:color w:val="0D0D0D" w:themeColor="text1" w:themeTint="F2"/>
+          <w:sz w:val="28"/>
+          <w:szCs w:val="28"/>
+        </w:rPr>
+        <w:t>n online</w:t>
+      </w:r>
+      <w:r>
+        <w:rPr>
+          <w:rFonts w:ascii="Times New Roman" w:hAnsi="Times New Roman"/>
+          <w:color w:val="0D0D0D" w:themeColor="text1" w:themeTint="F2"/>
+          <w:sz w:val="28"/>
+          <w:szCs w:val="28"/>
+        </w:rPr>
+        <w:t xml:space="preserve"> system</w:t>
       </w:r>
       <w:r>
         <w:rPr>
@@ -4492,7 +4615,1177 @@
           <w:sz w:val="28"/>
           <w:szCs w:val="28"/>
         </w:rPr>
-        <w:t xml:space="preserve"> The user can send selling requests to admin and the admin can negotiate and buy the book from user and put it to sale in his own price. The online system can help to make the process much easier for others and also to reach the students on a large number scale.</w:t>
+        <w:t xml:space="preserve"> The user can</w:t>
+      </w:r>
+      <w:r>
+        <w:rPr>
+          <w:rFonts w:ascii="Times New Roman" w:hAnsi="Times New Roman"/>
+          <w:color w:val="0D0D0D" w:themeColor="text1" w:themeTint="F2"/>
+          <w:sz w:val="28"/>
+          <w:szCs w:val="28"/>
+        </w:rPr>
+        <w:t xml:space="preserve"> also</w:t>
+      </w:r>
+      <w:r>
+        <w:rPr>
+          <w:rFonts w:ascii="Times New Roman" w:hAnsi="Times New Roman"/>
+          <w:color w:val="0D0D0D" w:themeColor="text1" w:themeTint="F2"/>
+          <w:sz w:val="28"/>
+          <w:szCs w:val="28"/>
+        </w:rPr>
+        <w:t xml:space="preserve"> send selling requests to admin and the admin can negotiate and buy the book from user and put it to sale in his own price. The online system can help to make the process much easier for others and also to reach the students on a large number scale.</w:t>
+      </w:r>
+    </w:p>
+    <w:p>
+      <w:pPr>
+        <w:spacing w:after="160" w:line="259" w:lineRule="auto"/>
+        <w:rPr>
+          <w:rFonts w:ascii="Times New Roman" w:hAnsi="Times New Roman"/>
+          <w:color w:val="0D0D0D" w:themeColor="text1" w:themeTint="F2"/>
+          <w:sz w:val="28"/>
+          <w:szCs w:val="28"/>
+        </w:rPr>
+      </w:pPr>
+      <w:r>
+        <w:rPr>
+          <w:rFonts w:ascii="Times New Roman" w:hAnsi="Times New Roman"/>
+          <w:color w:val="0D0D0D" w:themeColor="text1" w:themeTint="F2"/>
+          <w:sz w:val="28"/>
+          <w:szCs w:val="28"/>
+        </w:rPr>
+        <w:br w:type="page"/>
+      </w:r>
+    </w:p>
+    <w:p>
+      <w:pPr>
+        <w:spacing w:line="360" w:lineRule="auto"/>
+        <w:jc w:val="both"/>
+        <w:rPr>
+          <w:rFonts w:ascii="Times New Roman" w:hAnsi="Times New Roman"/>
+          <w:color w:val="0D0D0D" w:themeColor="text1" w:themeTint="F2"/>
+          <w:sz w:val="28"/>
+          <w:szCs w:val="28"/>
+        </w:rPr>
+      </w:pPr>
+    </w:p>
+    <w:p>
+      <w:pPr>
+        <w:spacing w:line="360" w:lineRule="auto"/>
+        <w:jc w:val="center"/>
+        <w:rPr>
+          <w:rFonts w:ascii="Times New Roman" w:hAnsi="Times New Roman"/>
+          <w:b/>
+          <w:bCs/>
+          <w:color w:val="0D0D0D" w:themeColor="text1" w:themeTint="F2"/>
+          <w:sz w:val="44"/>
+          <w:szCs w:val="44"/>
+        </w:rPr>
+      </w:pPr>
+      <w:r>
+        <w:rPr>
+          <w:rFonts w:ascii="Times New Roman" w:hAnsi="Times New Roman"/>
+          <w:b/>
+          <w:bCs/>
+          <w:color w:val="0D0D0D" w:themeColor="text1" w:themeTint="F2"/>
+          <w:sz w:val="44"/>
+          <w:szCs w:val="44"/>
+        </w:rPr>
+        <w:t>System Study</w:t>
+      </w:r>
+    </w:p>
+    <w:p>
+      <w:pPr>
+        <w:spacing w:line="360" w:lineRule="auto"/>
+        <w:jc w:val="both"/>
+        <w:rPr>
+          <w:rFonts w:ascii="Times New Roman" w:hAnsi="Times New Roman"/>
+          <w:color w:val="0D0D0D" w:themeColor="text1" w:themeTint="F2"/>
+          <w:sz w:val="28"/>
+          <w:szCs w:val="28"/>
+        </w:rPr>
+      </w:pPr>
+    </w:p>
+    <w:p>
+      <w:pPr>
+        <w:spacing w:line="360" w:lineRule="auto"/>
+        <w:jc w:val="both"/>
+        <w:rPr>
+          <w:rFonts w:ascii="Times New Roman" w:hAnsi="Times New Roman"/>
+          <w:b/>
+          <w:bCs/>
+          <w:color w:val="0D0D0D" w:themeColor="text1" w:themeTint="F2"/>
+          <w:sz w:val="28"/>
+          <w:szCs w:val="28"/>
+          <w:u w:val="single"/>
+        </w:rPr>
+      </w:pPr>
+      <w:r>
+        <w:rPr>
+          <w:rFonts w:ascii="Times New Roman" w:hAnsi="Times New Roman"/>
+          <w:b/>
+          <w:bCs/>
+          <w:color w:val="0D0D0D" w:themeColor="text1" w:themeTint="F2"/>
+          <w:sz w:val="28"/>
+          <w:szCs w:val="28"/>
+          <w:u w:val="single"/>
+        </w:rPr>
+        <w:t>Existing System</w:t>
+      </w:r>
+    </w:p>
+    <w:p>
+      <w:pPr>
+        <w:spacing w:line="360" w:lineRule="auto"/>
+        <w:jc w:val="both"/>
+        <w:rPr>
+          <w:rFonts w:ascii="Times New Roman" w:hAnsi="Times New Roman"/>
+          <w:color w:val="0D0D0D" w:themeColor="text1" w:themeTint="F2"/>
+          <w:sz w:val="28"/>
+          <w:szCs w:val="28"/>
+        </w:rPr>
+      </w:pPr>
+      <w:r>
+        <w:rPr>
+          <w:rFonts w:ascii="Times New Roman" w:hAnsi="Times New Roman"/>
+          <w:color w:val="0D0D0D" w:themeColor="text1" w:themeTint="F2"/>
+          <w:sz w:val="28"/>
+          <w:szCs w:val="28"/>
+        </w:rPr>
+        <w:t>The existing system contains an offline system which</w:t>
+      </w:r>
+      <w:r>
+        <w:rPr>
+          <w:rFonts w:ascii="Times New Roman" w:hAnsi="Times New Roman"/>
+          <w:color w:val="0D0D0D" w:themeColor="text1" w:themeTint="F2"/>
+          <w:sz w:val="28"/>
+          <w:szCs w:val="28"/>
+        </w:rPr>
+        <w:t xml:space="preserve"> of buying and selling the books. Its simply buying the used books of your own choice from the vendor and selling it if not required. But this system has its own flaws. First, it doesn’t reach out to a bigger audience. Second, searching the books and knowing its availability takes a lot of time. Third,</w:t>
+      </w:r>
+      <w:r>
+        <w:rPr>
+          <w:rFonts w:ascii="Times New Roman" w:hAnsi="Times New Roman"/>
+          <w:color w:val="0D0D0D" w:themeColor="text1" w:themeTint="F2"/>
+          <w:sz w:val="28"/>
+          <w:szCs w:val="28"/>
+        </w:rPr>
+        <w:t xml:space="preserve"> getting access to books are not easy.  There are many online websites which allow products </w:t>
+      </w:r>
+      <w:r>
+        <w:rPr>
+          <w:rFonts w:ascii="Times New Roman" w:hAnsi="Times New Roman"/>
+          <w:color w:val="0D0D0D" w:themeColor="text1" w:themeTint="F2"/>
+          <w:sz w:val="28"/>
+          <w:szCs w:val="28"/>
+        </w:rPr>
+        <w:t>and books to be sold and bought second hand like eBay and Amazon. But there is no specific site for exam preparation books. And that’s what we are trying to achieve through our proposed project.</w:t>
+      </w:r>
+    </w:p>
+    <w:p>
+      <w:pPr>
+        <w:spacing w:line="360" w:lineRule="auto"/>
+        <w:jc w:val="both"/>
+        <w:rPr>
+          <w:rFonts w:ascii="Times New Roman" w:hAnsi="Times New Roman"/>
+          <w:color w:val="0D0D0D" w:themeColor="text1" w:themeTint="F2"/>
+          <w:sz w:val="28"/>
+          <w:szCs w:val="28"/>
+        </w:rPr>
+      </w:pPr>
+    </w:p>
+    <w:p>
+      <w:pPr>
+        <w:spacing w:line="360" w:lineRule="auto"/>
+        <w:jc w:val="both"/>
+        <w:rPr>
+          <w:rFonts w:ascii="Times New Roman" w:hAnsi="Times New Roman"/>
+          <w:b/>
+          <w:bCs/>
+          <w:color w:val="0D0D0D" w:themeColor="text1" w:themeTint="F2"/>
+          <w:sz w:val="28"/>
+          <w:szCs w:val="28"/>
+          <w:u w:val="single"/>
+        </w:rPr>
+      </w:pPr>
+      <w:r>
+        <w:rPr>
+          <w:rFonts w:ascii="Times New Roman" w:hAnsi="Times New Roman"/>
+          <w:b/>
+          <w:bCs/>
+          <w:color w:val="0D0D0D" w:themeColor="text1" w:themeTint="F2"/>
+          <w:sz w:val="28"/>
+          <w:szCs w:val="28"/>
+          <w:u w:val="single"/>
+        </w:rPr>
+        <w:t>Proposed System</w:t>
+      </w:r>
+    </w:p>
+    <w:p>
+      <w:pPr>
+        <w:spacing w:line="360" w:lineRule="auto"/>
+        <w:jc w:val="both"/>
+        <w:rPr>
+          <w:rFonts w:ascii="Times New Roman" w:hAnsi="Times New Roman"/>
+          <w:color w:val="0D0D0D" w:themeColor="text1" w:themeTint="F2"/>
+          <w:sz w:val="28"/>
+          <w:szCs w:val="28"/>
+        </w:rPr>
+      </w:pPr>
+      <w:r>
+        <w:rPr>
+          <w:rFonts w:ascii="Times New Roman" w:hAnsi="Times New Roman"/>
+          <w:color w:val="0D0D0D" w:themeColor="text1" w:themeTint="F2"/>
+          <w:sz w:val="28"/>
+          <w:szCs w:val="28"/>
+        </w:rPr>
+        <w:t xml:space="preserve">In our proposed system, we act as a vendor (admin) and the user can sell the exam preparation books </w:t>
+      </w:r>
+      <w:r>
+        <w:rPr>
+          <w:rFonts w:ascii="Times New Roman" w:hAnsi="Times New Roman"/>
+          <w:color w:val="0D0D0D" w:themeColor="text1" w:themeTint="F2"/>
+          <w:sz w:val="28"/>
+          <w:szCs w:val="28"/>
+        </w:rPr>
+        <w:t xml:space="preserve">which </w:t>
+      </w:r>
+      <w:r>
+        <w:rPr>
+          <w:rFonts w:ascii="Times New Roman" w:hAnsi="Times New Roman"/>
+          <w:color w:val="0D0D0D" w:themeColor="text1" w:themeTint="F2"/>
+          <w:sz w:val="28"/>
+          <w:szCs w:val="28"/>
+        </w:rPr>
+        <w:t>they are not using</w:t>
+      </w:r>
+      <w:r>
+        <w:rPr>
+          <w:rFonts w:ascii="Times New Roman" w:hAnsi="Times New Roman"/>
+          <w:color w:val="0D0D0D" w:themeColor="text1" w:themeTint="F2"/>
+          <w:sz w:val="28"/>
+          <w:szCs w:val="28"/>
+        </w:rPr>
+        <w:t>,</w:t>
+      </w:r>
+      <w:r>
+        <w:rPr>
+          <w:rFonts w:ascii="Times New Roman" w:hAnsi="Times New Roman"/>
+          <w:color w:val="0D0D0D" w:themeColor="text1" w:themeTint="F2"/>
+          <w:sz w:val="28"/>
+          <w:szCs w:val="28"/>
+        </w:rPr>
+        <w:t xml:space="preserve"> at a reasonable price to </w:t>
+      </w:r>
+      <w:r>
+        <w:rPr>
+          <w:rFonts w:ascii="Times New Roman" w:hAnsi="Times New Roman"/>
+          <w:color w:val="0D0D0D" w:themeColor="text1" w:themeTint="F2"/>
+          <w:sz w:val="28"/>
+          <w:szCs w:val="28"/>
+        </w:rPr>
+        <w:t xml:space="preserve">the </w:t>
+      </w:r>
+      <w:r>
+        <w:rPr>
+          <w:rFonts w:ascii="Times New Roman" w:hAnsi="Times New Roman"/>
+          <w:color w:val="0D0D0D" w:themeColor="text1" w:themeTint="F2"/>
+          <w:sz w:val="28"/>
+          <w:szCs w:val="28"/>
+        </w:rPr>
+        <w:t>vendor</w:t>
+      </w:r>
+      <w:r>
+        <w:rPr>
+          <w:rFonts w:ascii="Times New Roman" w:hAnsi="Times New Roman"/>
+          <w:color w:val="0D0D0D" w:themeColor="text1" w:themeTint="F2"/>
+          <w:sz w:val="28"/>
+          <w:szCs w:val="28"/>
+        </w:rPr>
+        <w:t xml:space="preserve"> and the vendor can put into the buying section for people to buy. The system also come with the searching module where the user can search for books on the basis of their title, author, publisher, genre, subject and ISBN to access and know the availability of books even faster. This module also belongs in the admin side. </w:t>
+      </w:r>
+      <w:r>
+        <w:rPr>
+          <w:rFonts w:ascii="Times New Roman" w:hAnsi="Times New Roman"/>
+          <w:color w:val="0D0D0D" w:themeColor="text1" w:themeTint="F2"/>
+          <w:sz w:val="28"/>
+          <w:szCs w:val="28"/>
+        </w:rPr>
+        <w:t>The system will contain almost all the features which an ecommerce site provides it.</w:t>
+      </w:r>
+    </w:p>
+    <w:p>
+      <w:pPr>
+        <w:spacing w:after="160" w:line="259" w:lineRule="auto"/>
+        <w:rPr>
+          <w:rFonts w:ascii="Times New Roman" w:hAnsi="Times New Roman"/>
+          <w:color w:val="0D0D0D" w:themeColor="text1" w:themeTint="F2"/>
+          <w:sz w:val="28"/>
+          <w:szCs w:val="28"/>
+        </w:rPr>
+      </w:pPr>
+      <w:r>
+        <w:rPr>
+          <w:rFonts w:ascii="Times New Roman" w:hAnsi="Times New Roman"/>
+          <w:color w:val="0D0D0D" w:themeColor="text1" w:themeTint="F2"/>
+          <w:sz w:val="28"/>
+          <w:szCs w:val="28"/>
+        </w:rPr>
+        <w:br w:type="page"/>
+      </w:r>
+    </w:p>
+    <w:p>
+      <w:pPr>
+        <w:spacing w:line="360" w:lineRule="auto"/>
+        <w:jc w:val="both"/>
+        <w:rPr>
+          <w:rFonts w:ascii="Times New Roman" w:hAnsi="Times New Roman"/>
+          <w:color w:val="0D0D0D" w:themeColor="text1" w:themeTint="F2"/>
+          <w:sz w:val="28"/>
+          <w:szCs w:val="28"/>
+        </w:rPr>
+      </w:pPr>
+    </w:p>
+    <w:p>
+      <w:pPr>
+        <w:spacing w:line="360" w:lineRule="auto"/>
+        <w:jc w:val="both"/>
+        <w:rPr>
+          <w:rFonts w:ascii="Times New Roman" w:hAnsi="Times New Roman"/>
+          <w:b/>
+          <w:bCs/>
+          <w:color w:val="0D0D0D" w:themeColor="text1" w:themeTint="F2"/>
+          <w:sz w:val="28"/>
+          <w:szCs w:val="28"/>
+          <w:u w:val="single"/>
+        </w:rPr>
+      </w:pPr>
+      <w:r>
+        <w:rPr>
+          <w:rFonts w:ascii="Times New Roman" w:hAnsi="Times New Roman"/>
+          <w:b/>
+          <w:bCs/>
+          <w:color w:val="0D0D0D" w:themeColor="text1" w:themeTint="F2"/>
+          <w:sz w:val="28"/>
+          <w:szCs w:val="28"/>
+          <w:u w:val="single"/>
+        </w:rPr>
+        <w:t>Use Case Diagram</w:t>
+      </w:r>
+    </w:p>
+    <w:p>
+      <w:pPr>
+        <w:spacing w:after="160" w:line="259" w:lineRule="auto"/>
+        <w:rPr>
+          <w:rFonts w:ascii="Times New Roman" w:hAnsi="Times New Roman"/>
+          <w:color w:val="0D0D0D" w:themeColor="text1" w:themeTint="F2"/>
+          <w:sz w:val="28"/>
+          <w:szCs w:val="28"/>
+        </w:rPr>
+      </w:pPr>
+      <w:r>
+        <w:rPr>
+          <w:rFonts w:ascii="Times New Roman" w:hAnsi="Times New Roman"/>
+          <w:color w:val="0D0D0D" w:themeColor="text1" w:themeTint="F2"/>
+          <w:sz w:val="28"/>
+          <w:szCs w:val="28"/>
+        </w:rPr>
+        <w:br w:type="page"/>
+      </w:r>
+    </w:p>
+    <w:p>
+      <w:pPr>
+        <w:spacing w:line="360" w:lineRule="auto"/>
+        <w:jc w:val="both"/>
+        <w:rPr>
+          <w:rFonts w:ascii="Times New Roman" w:hAnsi="Times New Roman"/>
+          <w:color w:val="0D0D0D" w:themeColor="text1" w:themeTint="F2"/>
+          <w:sz w:val="28"/>
+          <w:szCs w:val="28"/>
+        </w:rPr>
+      </w:pPr>
+    </w:p>
+    <w:p>
+      <w:pPr>
+        <w:spacing w:line="360" w:lineRule="auto"/>
+        <w:jc w:val="both"/>
+        <w:rPr>
+          <w:rFonts w:ascii="Times New Roman" w:hAnsi="Times New Roman"/>
+          <w:b/>
+          <w:bCs/>
+          <w:color w:val="0D0D0D" w:themeColor="text1" w:themeTint="F2"/>
+          <w:sz w:val="28"/>
+          <w:szCs w:val="28"/>
+          <w:u w:val="single"/>
+        </w:rPr>
+      </w:pPr>
+      <w:r>
+        <w:rPr>
+          <w:rFonts w:ascii="Times New Roman" w:hAnsi="Times New Roman"/>
+          <w:b/>
+          <w:bCs/>
+          <w:color w:val="0D0D0D" w:themeColor="text1" w:themeTint="F2"/>
+          <w:sz w:val="28"/>
+          <w:szCs w:val="28"/>
+          <w:u w:val="single"/>
+        </w:rPr>
+        <w:t>Activity Diagram</w:t>
+      </w:r>
+    </w:p>
+    <w:p>
+      <w:pPr>
+        <w:spacing w:after="160" w:line="259" w:lineRule="auto"/>
+        <w:rPr>
+          <w:rFonts w:ascii="Times New Roman" w:hAnsi="Times New Roman"/>
+          <w:b/>
+          <w:bCs/>
+          <w:color w:val="0D0D0D" w:themeColor="text1" w:themeTint="F2"/>
+          <w:sz w:val="28"/>
+          <w:szCs w:val="28"/>
+          <w:u w:val="single"/>
+        </w:rPr>
+      </w:pPr>
+      <w:r>
+        <w:rPr>
+          <w:rFonts w:ascii="Times New Roman" w:hAnsi="Times New Roman"/>
+          <w:b/>
+          <w:bCs/>
+          <w:color w:val="0D0D0D" w:themeColor="text1" w:themeTint="F2"/>
+          <w:sz w:val="28"/>
+          <w:szCs w:val="28"/>
+          <w:u w:val="single"/>
+        </w:rPr>
+        <w:br w:type="page"/>
+      </w:r>
+    </w:p>
+    <w:p>
+      <w:pPr>
+        <w:spacing w:line="360" w:lineRule="auto"/>
+        <w:jc w:val="both"/>
+        <w:rPr>
+          <w:rFonts w:ascii="Times New Roman" w:hAnsi="Times New Roman"/>
+          <w:b/>
+          <w:bCs/>
+          <w:color w:val="0D0D0D" w:themeColor="text1" w:themeTint="F2"/>
+          <w:sz w:val="28"/>
+          <w:szCs w:val="28"/>
+          <w:u w:val="single"/>
+        </w:rPr>
+      </w:pPr>
+    </w:p>
+    <w:p>
+      <w:pPr>
+        <w:spacing w:line="360" w:lineRule="auto"/>
+        <w:jc w:val="center"/>
+        <w:rPr>
+          <w:rFonts w:ascii="Times New Roman" w:hAnsi="Times New Roman"/>
+          <w:b/>
+          <w:bCs/>
+          <w:color w:val="0D0D0D" w:themeColor="text1" w:themeTint="F2"/>
+          <w:sz w:val="44"/>
+          <w:szCs w:val="44"/>
+        </w:rPr>
+      </w:pPr>
+      <w:r>
+        <w:rPr>
+          <w:rFonts w:ascii="Times New Roman" w:hAnsi="Times New Roman"/>
+          <w:b/>
+          <w:bCs/>
+          <w:color w:val="0D0D0D" w:themeColor="text1" w:themeTint="F2"/>
+          <w:sz w:val="44"/>
+          <w:szCs w:val="44"/>
+        </w:rPr>
+        <w:t>System Configuration</w:t>
+      </w:r>
+    </w:p>
+    <w:p>
+      <w:pPr>
+        <w:spacing w:line="360" w:lineRule="auto"/>
+        <w:jc w:val="both"/>
+        <w:rPr>
+          <w:rFonts w:ascii="Times New Roman" w:hAnsi="Times New Roman"/>
+          <w:color w:val="0D0D0D" w:themeColor="text1" w:themeTint="F2"/>
+          <w:sz w:val="28"/>
+          <w:szCs w:val="28"/>
+        </w:rPr>
+      </w:pPr>
+      <w:r>
+        <w:rPr>
+          <w:rFonts w:ascii="Times New Roman" w:hAnsi="Times New Roman"/>
+          <w:b/>
+          <w:bCs/>
+          <w:color w:val="0D0D0D" w:themeColor="text1" w:themeTint="F2"/>
+          <w:sz w:val="28"/>
+          <w:szCs w:val="28"/>
+          <w:u w:val="single"/>
+        </w:rPr>
+        <w:t>Hardware Configuration</w:t>
+      </w:r>
+    </w:p>
+    <w:tbl>
+      <w:tblPr>
+        <w:tblStyle w:val="TableGrid"/>
+        <w:tblW w:w="0" w:type="auto"/>
+        <w:tblLook w:val="04A0" w:firstRow="1" w:lastRow="0" w:firstColumn="1" w:lastColumn="0" w:noHBand="0" w:noVBand="1"/>
+      </w:tblPr>
+      <w:tblGrid>
+        <w:gridCol w:w="4675"/>
+        <w:gridCol w:w="4675"/>
+      </w:tblGrid>
+      <w:tr>
+        <w:tc>
+          <w:tcPr>
+            <w:tcW w:w="4675" w:type="dxa"/>
+          </w:tcPr>
+          <w:p>
+            <w:pPr>
+              <w:spacing w:line="360" w:lineRule="auto"/>
+              <w:jc w:val="center"/>
+              <w:rPr>
+                <w:rFonts w:ascii="Times New Roman" w:hAnsi="Times New Roman"/>
+                <w:b/>
+                <w:bCs/>
+                <w:color w:val="0D0D0D" w:themeColor="text1" w:themeTint="F2"/>
+                <w:sz w:val="28"/>
+                <w:szCs w:val="28"/>
+              </w:rPr>
+            </w:pPr>
+            <w:r>
+              <w:rPr>
+                <w:rFonts w:ascii="Times New Roman" w:hAnsi="Times New Roman"/>
+                <w:b/>
+                <w:bCs/>
+                <w:color w:val="0D0D0D" w:themeColor="text1" w:themeTint="F2"/>
+                <w:sz w:val="28"/>
+                <w:szCs w:val="28"/>
+              </w:rPr>
+              <w:t>RAM</w:t>
+            </w:r>
+          </w:p>
+        </w:tc>
+        <w:tc>
+          <w:tcPr>
+            <w:tcW w:w="4675" w:type="dxa"/>
+          </w:tcPr>
+          <w:p>
+            <w:pPr>
+              <w:spacing w:line="360" w:lineRule="auto"/>
+              <w:jc w:val="center"/>
+              <w:rPr>
+                <w:rFonts w:ascii="Times New Roman" w:hAnsi="Times New Roman"/>
+                <w:color w:val="0D0D0D" w:themeColor="text1" w:themeTint="F2"/>
+                <w:sz w:val="28"/>
+                <w:szCs w:val="28"/>
+              </w:rPr>
+            </w:pPr>
+          </w:p>
+        </w:tc>
+      </w:tr>
+      <w:tr>
+        <w:tc>
+          <w:tcPr>
+            <w:tcW w:w="4675" w:type="dxa"/>
+          </w:tcPr>
+          <w:p>
+            <w:pPr>
+              <w:spacing w:line="360" w:lineRule="auto"/>
+              <w:jc w:val="center"/>
+              <w:rPr>
+                <w:rFonts w:ascii="Times New Roman" w:hAnsi="Times New Roman"/>
+                <w:b/>
+                <w:bCs/>
+                <w:color w:val="0D0D0D" w:themeColor="text1" w:themeTint="F2"/>
+                <w:sz w:val="28"/>
+                <w:szCs w:val="28"/>
+              </w:rPr>
+            </w:pPr>
+            <w:r>
+              <w:rPr>
+                <w:rFonts w:ascii="Times New Roman" w:hAnsi="Times New Roman"/>
+                <w:b/>
+                <w:bCs/>
+                <w:color w:val="0D0D0D" w:themeColor="text1" w:themeTint="F2"/>
+                <w:sz w:val="28"/>
+                <w:szCs w:val="28"/>
+              </w:rPr>
+              <w:t>Hard Disk</w:t>
+            </w:r>
+          </w:p>
+        </w:tc>
+        <w:tc>
+          <w:tcPr>
+            <w:tcW w:w="4675" w:type="dxa"/>
+          </w:tcPr>
+          <w:p>
+            <w:pPr>
+              <w:spacing w:line="360" w:lineRule="auto"/>
+              <w:jc w:val="center"/>
+              <w:rPr>
+                <w:rFonts w:ascii="Times New Roman" w:hAnsi="Times New Roman"/>
+                <w:color w:val="0D0D0D" w:themeColor="text1" w:themeTint="F2"/>
+                <w:sz w:val="28"/>
+                <w:szCs w:val="28"/>
+              </w:rPr>
+            </w:pPr>
+          </w:p>
+        </w:tc>
+      </w:tr>
+      <w:tr>
+        <w:tc>
+          <w:tcPr>
+            <w:tcW w:w="4675" w:type="dxa"/>
+          </w:tcPr>
+          <w:p>
+            <w:pPr>
+              <w:spacing w:line="360" w:lineRule="auto"/>
+              <w:jc w:val="center"/>
+              <w:rPr>
+                <w:rFonts w:ascii="Times New Roman" w:hAnsi="Times New Roman"/>
+                <w:b/>
+                <w:bCs/>
+                <w:color w:val="0D0D0D" w:themeColor="text1" w:themeTint="F2"/>
+                <w:sz w:val="28"/>
+                <w:szCs w:val="28"/>
+              </w:rPr>
+            </w:pPr>
+            <w:r>
+              <w:rPr>
+                <w:rFonts w:ascii="Times New Roman" w:hAnsi="Times New Roman"/>
+                <w:b/>
+                <w:bCs/>
+                <w:color w:val="0D0D0D" w:themeColor="text1" w:themeTint="F2"/>
+                <w:sz w:val="28"/>
+                <w:szCs w:val="28"/>
+              </w:rPr>
+              <w:t>Processor</w:t>
+            </w:r>
+          </w:p>
+        </w:tc>
+        <w:tc>
+          <w:tcPr>
+            <w:tcW w:w="4675" w:type="dxa"/>
+          </w:tcPr>
+          <w:p>
+            <w:pPr>
+              <w:spacing w:line="360" w:lineRule="auto"/>
+              <w:jc w:val="center"/>
+              <w:rPr>
+                <w:rFonts w:ascii="Times New Roman" w:hAnsi="Times New Roman"/>
+                <w:color w:val="0D0D0D" w:themeColor="text1" w:themeTint="F2"/>
+                <w:sz w:val="28"/>
+                <w:szCs w:val="28"/>
+              </w:rPr>
+            </w:pPr>
+          </w:p>
+        </w:tc>
+      </w:tr>
+      <w:tr>
+        <w:tc>
+          <w:tcPr>
+            <w:tcW w:w="4675" w:type="dxa"/>
+          </w:tcPr>
+          <w:p>
+            <w:pPr>
+              <w:spacing w:line="360" w:lineRule="auto"/>
+              <w:jc w:val="center"/>
+              <w:rPr>
+                <w:rFonts w:ascii="Times New Roman" w:hAnsi="Times New Roman"/>
+                <w:b/>
+                <w:bCs/>
+                <w:color w:val="0D0D0D" w:themeColor="text1" w:themeTint="F2"/>
+                <w:sz w:val="28"/>
+                <w:szCs w:val="28"/>
+              </w:rPr>
+            </w:pPr>
+            <w:r>
+              <w:rPr>
+                <w:rFonts w:ascii="Times New Roman" w:hAnsi="Times New Roman"/>
+                <w:b/>
+                <w:bCs/>
+                <w:color w:val="0D0D0D" w:themeColor="text1" w:themeTint="F2"/>
+                <w:sz w:val="28"/>
+                <w:szCs w:val="28"/>
+              </w:rPr>
+              <w:t>Keyboard</w:t>
+            </w:r>
+          </w:p>
+        </w:tc>
+        <w:tc>
+          <w:tcPr>
+            <w:tcW w:w="4675" w:type="dxa"/>
+          </w:tcPr>
+          <w:p>
+            <w:pPr>
+              <w:spacing w:line="360" w:lineRule="auto"/>
+              <w:jc w:val="center"/>
+              <w:rPr>
+                <w:rFonts w:ascii="Times New Roman" w:hAnsi="Times New Roman"/>
+                <w:color w:val="0D0D0D" w:themeColor="text1" w:themeTint="F2"/>
+                <w:sz w:val="28"/>
+                <w:szCs w:val="28"/>
+              </w:rPr>
+            </w:pPr>
+          </w:p>
+        </w:tc>
+      </w:tr>
+      <w:tr>
+        <w:tc>
+          <w:tcPr>
+            <w:tcW w:w="4675" w:type="dxa"/>
+          </w:tcPr>
+          <w:p>
+            <w:pPr>
+              <w:spacing w:line="360" w:lineRule="auto"/>
+              <w:jc w:val="center"/>
+              <w:rPr>
+                <w:rFonts w:ascii="Times New Roman" w:hAnsi="Times New Roman"/>
+                <w:b/>
+                <w:bCs/>
+                <w:color w:val="0D0D0D" w:themeColor="text1" w:themeTint="F2"/>
+                <w:sz w:val="28"/>
+                <w:szCs w:val="28"/>
+              </w:rPr>
+            </w:pPr>
+            <w:r>
+              <w:rPr>
+                <w:rFonts w:ascii="Times New Roman" w:hAnsi="Times New Roman"/>
+                <w:b/>
+                <w:bCs/>
+                <w:color w:val="0D0D0D" w:themeColor="text1" w:themeTint="F2"/>
+                <w:sz w:val="28"/>
+                <w:szCs w:val="28"/>
+              </w:rPr>
+              <w:t>Mouse</w:t>
+            </w:r>
+          </w:p>
+        </w:tc>
+        <w:tc>
+          <w:tcPr>
+            <w:tcW w:w="4675" w:type="dxa"/>
+          </w:tcPr>
+          <w:p>
+            <w:pPr>
+              <w:spacing w:line="360" w:lineRule="auto"/>
+              <w:jc w:val="center"/>
+              <w:rPr>
+                <w:rFonts w:ascii="Times New Roman" w:hAnsi="Times New Roman"/>
+                <w:color w:val="0D0D0D" w:themeColor="text1" w:themeTint="F2"/>
+                <w:sz w:val="28"/>
+                <w:szCs w:val="28"/>
+              </w:rPr>
+            </w:pPr>
+          </w:p>
+        </w:tc>
+      </w:tr>
+    </w:tbl>
+    <w:p>
+      <w:pPr>
+        <w:spacing w:line="360" w:lineRule="auto"/>
+        <w:jc w:val="both"/>
+        <w:rPr>
+          <w:rFonts w:ascii="Times New Roman" w:hAnsi="Times New Roman"/>
+          <w:color w:val="0D0D0D" w:themeColor="text1" w:themeTint="F2"/>
+          <w:sz w:val="28"/>
+          <w:szCs w:val="28"/>
+        </w:rPr>
+      </w:pPr>
+    </w:p>
+    <w:p>
+      <w:pPr>
+        <w:spacing w:line="360" w:lineRule="auto"/>
+        <w:jc w:val="both"/>
+        <w:rPr>
+          <w:rFonts w:ascii="Times New Roman" w:hAnsi="Times New Roman"/>
+          <w:color w:val="0D0D0D" w:themeColor="text1" w:themeTint="F2"/>
+          <w:sz w:val="28"/>
+          <w:szCs w:val="28"/>
+        </w:rPr>
+      </w:pPr>
+      <w:r>
+        <w:rPr>
+          <w:rFonts w:ascii="Times New Roman" w:hAnsi="Times New Roman"/>
+          <w:b/>
+          <w:bCs/>
+          <w:color w:val="0D0D0D" w:themeColor="text1" w:themeTint="F2"/>
+          <w:sz w:val="28"/>
+          <w:szCs w:val="28"/>
+          <w:u w:val="single"/>
+        </w:rPr>
+        <w:t xml:space="preserve">Software </w:t>
+      </w:r>
+      <w:r>
+        <w:rPr>
+          <w:rFonts w:ascii="Times New Roman" w:hAnsi="Times New Roman"/>
+          <w:b/>
+          <w:bCs/>
+          <w:color w:val="0D0D0D" w:themeColor="text1" w:themeTint="F2"/>
+          <w:sz w:val="28"/>
+          <w:szCs w:val="28"/>
+          <w:u w:val="single"/>
+        </w:rPr>
+        <w:t>Configuration</w:t>
+      </w:r>
+    </w:p>
+    <w:tbl>
+      <w:tblPr>
+        <w:tblStyle w:val="TableGrid"/>
+        <w:tblW w:w="0" w:type="auto"/>
+        <w:tblLook w:val="04A0" w:firstRow="1" w:lastRow="0" w:firstColumn="1" w:lastColumn="0" w:noHBand="0" w:noVBand="1"/>
+      </w:tblPr>
+      <w:tblGrid>
+        <w:gridCol w:w="4675"/>
+        <w:gridCol w:w="4675"/>
+      </w:tblGrid>
+      <w:tr>
+        <w:tc>
+          <w:tcPr>
+            <w:tcW w:w="4675" w:type="dxa"/>
+          </w:tcPr>
+          <w:p>
+            <w:pPr>
+              <w:spacing w:line="360" w:lineRule="auto"/>
+              <w:jc w:val="center"/>
+              <w:rPr>
+                <w:rFonts w:ascii="Times New Roman" w:hAnsi="Times New Roman"/>
+                <w:b/>
+                <w:bCs/>
+                <w:color w:val="0D0D0D" w:themeColor="text1" w:themeTint="F2"/>
+                <w:sz w:val="28"/>
+                <w:szCs w:val="28"/>
+              </w:rPr>
+            </w:pPr>
+            <w:r>
+              <w:rPr>
+                <w:rFonts w:ascii="Times New Roman" w:hAnsi="Times New Roman"/>
+                <w:b/>
+                <w:bCs/>
+                <w:color w:val="0D0D0D" w:themeColor="text1" w:themeTint="F2"/>
+                <w:sz w:val="28"/>
+                <w:szCs w:val="28"/>
+              </w:rPr>
+              <w:t>Operating System</w:t>
+            </w:r>
+          </w:p>
+        </w:tc>
+        <w:tc>
+          <w:tcPr>
+            <w:tcW w:w="4675" w:type="dxa"/>
+          </w:tcPr>
+          <w:p>
+            <w:pPr>
+              <w:spacing w:line="360" w:lineRule="auto"/>
+              <w:jc w:val="center"/>
+              <w:rPr>
+                <w:rFonts w:ascii="Times New Roman" w:hAnsi="Times New Roman"/>
+                <w:color w:val="0D0D0D" w:themeColor="text1" w:themeTint="F2"/>
+                <w:sz w:val="28"/>
+                <w:szCs w:val="28"/>
+              </w:rPr>
+            </w:pPr>
+          </w:p>
+        </w:tc>
+      </w:tr>
+      <w:tr>
+        <w:tc>
+          <w:tcPr>
+            <w:tcW w:w="4675" w:type="dxa"/>
+          </w:tcPr>
+          <w:p>
+            <w:pPr>
+              <w:spacing w:line="360" w:lineRule="auto"/>
+              <w:jc w:val="center"/>
+              <w:rPr>
+                <w:rFonts w:ascii="Times New Roman" w:hAnsi="Times New Roman"/>
+                <w:b/>
+                <w:bCs/>
+                <w:color w:val="0D0D0D" w:themeColor="text1" w:themeTint="F2"/>
+                <w:sz w:val="28"/>
+                <w:szCs w:val="28"/>
+              </w:rPr>
+            </w:pPr>
+            <w:r>
+              <w:rPr>
+                <w:rFonts w:ascii="Times New Roman" w:hAnsi="Times New Roman"/>
+                <w:b/>
+                <w:bCs/>
+                <w:color w:val="0D0D0D" w:themeColor="text1" w:themeTint="F2"/>
+                <w:sz w:val="28"/>
+                <w:szCs w:val="28"/>
+              </w:rPr>
+              <w:t>Front-End</w:t>
+            </w:r>
+          </w:p>
+        </w:tc>
+        <w:tc>
+          <w:tcPr>
+            <w:tcW w:w="4675" w:type="dxa"/>
+          </w:tcPr>
+          <w:p>
+            <w:pPr>
+              <w:spacing w:line="360" w:lineRule="auto"/>
+              <w:jc w:val="center"/>
+              <w:rPr>
+                <w:rFonts w:ascii="Times New Roman" w:hAnsi="Times New Roman"/>
+                <w:color w:val="0D0D0D" w:themeColor="text1" w:themeTint="F2"/>
+                <w:sz w:val="28"/>
+                <w:szCs w:val="28"/>
+              </w:rPr>
+            </w:pPr>
+          </w:p>
+        </w:tc>
+      </w:tr>
+      <w:tr>
+        <w:tc>
+          <w:tcPr>
+            <w:tcW w:w="4675" w:type="dxa"/>
+          </w:tcPr>
+          <w:p>
+            <w:pPr>
+              <w:spacing w:line="360" w:lineRule="auto"/>
+              <w:jc w:val="center"/>
+              <w:rPr>
+                <w:rFonts w:ascii="Times New Roman" w:hAnsi="Times New Roman"/>
+                <w:b/>
+                <w:bCs/>
+                <w:color w:val="0D0D0D" w:themeColor="text1" w:themeTint="F2"/>
+                <w:sz w:val="28"/>
+                <w:szCs w:val="28"/>
+              </w:rPr>
+            </w:pPr>
+            <w:r>
+              <w:rPr>
+                <w:rFonts w:ascii="Times New Roman" w:hAnsi="Times New Roman"/>
+                <w:b/>
+                <w:bCs/>
+                <w:color w:val="0D0D0D" w:themeColor="text1" w:themeTint="F2"/>
+                <w:sz w:val="28"/>
+                <w:szCs w:val="28"/>
+              </w:rPr>
+              <w:t>Back-End</w:t>
+            </w:r>
+          </w:p>
+        </w:tc>
+        <w:tc>
+          <w:tcPr>
+            <w:tcW w:w="4675" w:type="dxa"/>
+          </w:tcPr>
+          <w:p>
+            <w:pPr>
+              <w:spacing w:line="360" w:lineRule="auto"/>
+              <w:jc w:val="center"/>
+              <w:rPr>
+                <w:rFonts w:ascii="Times New Roman" w:hAnsi="Times New Roman"/>
+                <w:color w:val="0D0D0D" w:themeColor="text1" w:themeTint="F2"/>
+                <w:sz w:val="28"/>
+                <w:szCs w:val="28"/>
+              </w:rPr>
+            </w:pPr>
+          </w:p>
+        </w:tc>
+      </w:tr>
+      <w:tr>
+        <w:tc>
+          <w:tcPr>
+            <w:tcW w:w="4675" w:type="dxa"/>
+          </w:tcPr>
+          <w:p>
+            <w:pPr>
+              <w:spacing w:line="360" w:lineRule="auto"/>
+              <w:jc w:val="center"/>
+              <w:rPr>
+                <w:rFonts w:ascii="Times New Roman" w:hAnsi="Times New Roman"/>
+                <w:b/>
+                <w:bCs/>
+                <w:color w:val="0D0D0D" w:themeColor="text1" w:themeTint="F2"/>
+                <w:sz w:val="28"/>
+                <w:szCs w:val="28"/>
+              </w:rPr>
+            </w:pPr>
+            <w:r>
+              <w:rPr>
+                <w:rFonts w:ascii="Times New Roman" w:hAnsi="Times New Roman"/>
+                <w:b/>
+                <w:bCs/>
+                <w:color w:val="0D0D0D" w:themeColor="text1" w:themeTint="F2"/>
+                <w:sz w:val="28"/>
+                <w:szCs w:val="28"/>
+              </w:rPr>
+              <w:t>Tools</w:t>
+            </w:r>
+          </w:p>
+        </w:tc>
+        <w:tc>
+          <w:tcPr>
+            <w:tcW w:w="4675" w:type="dxa"/>
+          </w:tcPr>
+          <w:p>
+            <w:pPr>
+              <w:spacing w:line="360" w:lineRule="auto"/>
+              <w:jc w:val="center"/>
+              <w:rPr>
+                <w:rFonts w:ascii="Times New Roman" w:hAnsi="Times New Roman"/>
+                <w:color w:val="0D0D0D" w:themeColor="text1" w:themeTint="F2"/>
+                <w:sz w:val="28"/>
+                <w:szCs w:val="28"/>
+              </w:rPr>
+            </w:pPr>
+          </w:p>
+        </w:tc>
+      </w:tr>
+      <w:tr>
+        <w:tc>
+          <w:tcPr>
+            <w:tcW w:w="4675" w:type="dxa"/>
+          </w:tcPr>
+          <w:p>
+            <w:pPr>
+              <w:spacing w:line="360" w:lineRule="auto"/>
+              <w:jc w:val="center"/>
+              <w:rPr>
+                <w:rFonts w:ascii="Times New Roman" w:hAnsi="Times New Roman"/>
+                <w:b/>
+                <w:bCs/>
+                <w:color w:val="0D0D0D" w:themeColor="text1" w:themeTint="F2"/>
+                <w:sz w:val="28"/>
+                <w:szCs w:val="28"/>
+              </w:rPr>
+            </w:pPr>
+            <w:r>
+              <w:rPr>
+                <w:rFonts w:ascii="Times New Roman" w:hAnsi="Times New Roman"/>
+                <w:b/>
+                <w:bCs/>
+                <w:color w:val="0D0D0D" w:themeColor="text1" w:themeTint="F2"/>
+                <w:sz w:val="28"/>
+                <w:szCs w:val="28"/>
+              </w:rPr>
+              <w:t>Documentation</w:t>
+            </w:r>
+          </w:p>
+        </w:tc>
+        <w:tc>
+          <w:tcPr>
+            <w:tcW w:w="4675" w:type="dxa"/>
+          </w:tcPr>
+          <w:p>
+            <w:pPr>
+              <w:spacing w:line="360" w:lineRule="auto"/>
+              <w:jc w:val="center"/>
+              <w:rPr>
+                <w:rFonts w:ascii="Times New Roman" w:hAnsi="Times New Roman"/>
+                <w:color w:val="0D0D0D" w:themeColor="text1" w:themeTint="F2"/>
+                <w:sz w:val="28"/>
+                <w:szCs w:val="28"/>
+              </w:rPr>
+            </w:pPr>
+          </w:p>
+        </w:tc>
+      </w:tr>
+    </w:tbl>
+    <w:p>
+      <w:pPr>
+        <w:spacing w:line="360" w:lineRule="auto"/>
+        <w:jc w:val="both"/>
+        <w:rPr>
+          <w:rFonts w:ascii="Times New Roman" w:hAnsi="Times New Roman"/>
+          <w:color w:val="0D0D0D" w:themeColor="text1" w:themeTint="F2"/>
+          <w:sz w:val="28"/>
+          <w:szCs w:val="28"/>
+        </w:rPr>
+      </w:pPr>
+    </w:p>
+    <w:p>
+      <w:pPr>
+        <w:spacing w:after="160" w:line="259" w:lineRule="auto"/>
+        <w:rPr>
+          <w:rFonts w:ascii="Times New Roman" w:hAnsi="Times New Roman"/>
+          <w:color w:val="0D0D0D" w:themeColor="text1" w:themeTint="F2"/>
+          <w:sz w:val="28"/>
+          <w:szCs w:val="28"/>
+        </w:rPr>
+      </w:pPr>
+      <w:r>
+        <w:rPr>
+          <w:rFonts w:ascii="Times New Roman" w:hAnsi="Times New Roman"/>
+          <w:color w:val="0D0D0D" w:themeColor="text1" w:themeTint="F2"/>
+          <w:sz w:val="28"/>
+          <w:szCs w:val="28"/>
+        </w:rPr>
+        <w:br w:type="page"/>
+      </w:r>
+    </w:p>
+    <w:p>
+      <w:pPr>
+        <w:spacing w:line="360" w:lineRule="auto"/>
+        <w:jc w:val="both"/>
+        <w:rPr>
+          <w:rFonts w:ascii="Times New Roman" w:hAnsi="Times New Roman"/>
+          <w:color w:val="0D0D0D" w:themeColor="text1" w:themeTint="F2"/>
+          <w:sz w:val="28"/>
+          <w:szCs w:val="28"/>
+        </w:rPr>
+      </w:pPr>
+    </w:p>
+    <w:p>
+      <w:pPr>
+        <w:spacing w:line="360" w:lineRule="auto"/>
+        <w:jc w:val="center"/>
+        <w:rPr>
+          <w:rFonts w:ascii="Times New Roman" w:hAnsi="Times New Roman"/>
+          <w:b/>
+          <w:bCs/>
+          <w:color w:val="0D0D0D" w:themeColor="text1" w:themeTint="F2"/>
+          <w:sz w:val="44"/>
+          <w:szCs w:val="44"/>
+        </w:rPr>
+      </w:pPr>
+      <w:r>
+        <w:rPr>
+          <w:rFonts w:ascii="Times New Roman" w:hAnsi="Times New Roman"/>
+          <w:b/>
+          <w:bCs/>
+          <w:color w:val="0D0D0D" w:themeColor="text1" w:themeTint="F2"/>
+          <w:sz w:val="44"/>
+          <w:szCs w:val="44"/>
+        </w:rPr>
+        <w:t>Details of Software</w:t>
+      </w:r>
+    </w:p>
+    <w:p>
+      <w:pPr>
+        <w:spacing w:line="360" w:lineRule="auto"/>
+        <w:jc w:val="both"/>
+        <w:rPr>
+          <w:rFonts w:ascii="Times New Roman" w:hAnsi="Times New Roman"/>
+          <w:color w:val="0D0D0D" w:themeColor="text1" w:themeTint="F2"/>
+          <w:sz w:val="28"/>
+          <w:szCs w:val="28"/>
+        </w:rPr>
+      </w:pPr>
+    </w:p>
+    <w:p>
+      <w:pPr>
+        <w:spacing w:line="360" w:lineRule="auto"/>
+        <w:jc w:val="both"/>
+        <w:rPr>
+          <w:rFonts w:ascii="Times New Roman" w:hAnsi="Times New Roman"/>
+          <w:b/>
+          <w:bCs/>
+          <w:color w:val="0D0D0D" w:themeColor="text1" w:themeTint="F2"/>
+          <w:sz w:val="28"/>
+          <w:szCs w:val="28"/>
+          <w:u w:val="single"/>
+        </w:rPr>
+      </w:pPr>
+      <w:r>
+        <w:rPr>
+          <w:rFonts w:ascii="Times New Roman" w:hAnsi="Times New Roman"/>
+          <w:b/>
+          <w:bCs/>
+          <w:color w:val="0D0D0D" w:themeColor="text1" w:themeTint="F2"/>
+          <w:sz w:val="28"/>
+          <w:szCs w:val="28"/>
+          <w:u w:val="single"/>
+        </w:rPr>
+        <w:t>Overview of Front End</w:t>
       </w:r>
     </w:p>
     <w:p>
@@ -8228,7 +9521,7 @@
   <w:style w:type="paragraph" w:default="1" w:styleId="Normal">
     <w:name w:val="Normal"/>
     <w:qFormat/>
-    <w:rsid w:val="0062010D"/>
+    <w:rsid w:val="003B361A"/>
     <w:pPr>
       <w:spacing w:after="200" w:line="276" w:lineRule="auto"/>
     </w:pPr>
@@ -8534,6 +9827,25 @@
       <w:szCs w:val="24"/>
     </w:rPr>
   </w:style>
+  <w:style w:type="table" w:styleId="TableGrid">
+    <w:name w:val="Table Grid"/>
+    <w:basedOn w:val="TableNormal"/>
+    <w:uiPriority w:val="39"/>
+    <w:rsid w:val="003B361A"/>
+    <w:pPr>
+      <w:spacing w:after="0" w:line="240" w:lineRule="auto"/>
+    </w:pPr>
+    <w:tblPr>
+      <w:tblBorders>
+        <w:top w:val="single" w:sz="4" w:space="0" w:color="auto"/>
+        <w:left w:val="single" w:sz="4" w:space="0" w:color="auto"/>
+        <w:bottom w:val="single" w:sz="4" w:space="0" w:color="auto"/>
+        <w:right w:val="single" w:sz="4" w:space="0" w:color="auto"/>
+        <w:insideH w:val="single" w:sz="4" w:space="0" w:color="auto"/>
+        <w:insideV w:val="single" w:sz="4" w:space="0" w:color="auto"/>
+      </w:tblBorders>
+    </w:tblPr>
+  </w:style>
 </w:styles>
 </file>
 

</xml_diff>

<commit_message>
admin add books added
</commit_message>
<xml_diff>
--- a/ECP Documentation.docx
+++ b/ECP Documentation.docx
@@ -1243,7 +1243,27 @@
           <w:sz w:val="28"/>
           <w:szCs w:val="28"/>
         </w:rPr>
-        <w:t xml:space="preserve">Examiner 1:_______________________    </w:t>
+        <w:t xml:space="preserve">Examiner </w:t>
+      </w:r>
+      <w:proofErr w:type="gramStart"/>
+      <w:r>
+        <w:rPr>
+          <w:rFonts w:ascii="Times New Roman" w:hAnsi="Times New Roman"/>
+          <w:color w:val="0D0D0D" w:themeColor="text1" w:themeTint="F2"/>
+          <w:sz w:val="28"/>
+          <w:szCs w:val="28"/>
+        </w:rPr>
+        <w:t>1:_</w:t>
+      </w:r>
+      <w:proofErr w:type="gramEnd"/>
+      <w:r>
+        <w:rPr>
+          <w:rFonts w:ascii="Times New Roman" w:hAnsi="Times New Roman"/>
+          <w:color w:val="0D0D0D" w:themeColor="text1" w:themeTint="F2"/>
+          <w:sz w:val="28"/>
+          <w:szCs w:val="28"/>
+        </w:rPr>
+        <w:t xml:space="preserve">______________________    </w:t>
       </w:r>
       <w:r>
         <w:rPr>
@@ -1298,7 +1318,27 @@
           <w:sz w:val="28"/>
           <w:szCs w:val="28"/>
         </w:rPr>
-        <w:t>Examiner 2:_______________________</w:t>
+        <w:t xml:space="preserve">Examiner </w:t>
+      </w:r>
+      <w:proofErr w:type="gramStart"/>
+      <w:r>
+        <w:rPr>
+          <w:rFonts w:ascii="Times New Roman" w:hAnsi="Times New Roman"/>
+          <w:color w:val="0D0D0D" w:themeColor="text1" w:themeTint="F2"/>
+          <w:sz w:val="28"/>
+          <w:szCs w:val="28"/>
+        </w:rPr>
+        <w:t>2:_</w:t>
+      </w:r>
+      <w:proofErr w:type="gramEnd"/>
+      <w:r>
+        <w:rPr>
+          <w:rFonts w:ascii="Times New Roman" w:hAnsi="Times New Roman"/>
+          <w:color w:val="0D0D0D" w:themeColor="text1" w:themeTint="F2"/>
+          <w:sz w:val="28"/>
+          <w:szCs w:val="28"/>
+        </w:rPr>
+        <w:t>______________________</w:t>
       </w:r>
       <w:r>
         <w:rPr>
@@ -6545,7 +6585,27 @@
           <w:sz w:val="28"/>
           <w:szCs w:val="28"/>
         </w:rPr>
-        <w:t xml:space="preserve">In JSP, we used many class </w:t>
+        <w:t xml:space="preserve">In JSP, we used many </w:t>
+      </w:r>
+      <w:proofErr w:type="gramStart"/>
+      <w:r>
+        <w:rPr>
+          <w:rFonts w:ascii="Times New Roman" w:hAnsi="Times New Roman"/>
+          <w:color w:val="0D0D0D" w:themeColor="text1" w:themeTint="F2"/>
+          <w:sz w:val="28"/>
+          <w:szCs w:val="28"/>
+        </w:rPr>
+        <w:t>class</w:t>
+      </w:r>
+      <w:proofErr w:type="gramEnd"/>
+      <w:r>
+        <w:rPr>
+          <w:rFonts w:ascii="Times New Roman" w:hAnsi="Times New Roman"/>
+          <w:color w:val="0D0D0D" w:themeColor="text1" w:themeTint="F2"/>
+          <w:sz w:val="28"/>
+          <w:szCs w:val="28"/>
+        </w:rPr>
+        <w:t xml:space="preserve"> </w:t>
       </w:r>
       <w:r>
         <w:rPr>
@@ -7721,7 +7781,27 @@
           <w:sz w:val="28"/>
           <w:szCs w:val="28"/>
         </w:rPr>
-        <w:t>This input takes information and helps user to find books based on their names, authors, publishers, genre, subject, ISBN, etc. This information is provided to the system in the form of a input textbox and a button.</w:t>
+        <w:t xml:space="preserve">This input takes information and helps user to find books based on their names, authors, publishers, genre, subject, ISBN, etc. This information is provided to the system in the form of </w:t>
+      </w:r>
+      <w:proofErr w:type="gramStart"/>
+      <w:r>
+        <w:rPr>
+          <w:rFonts w:ascii="Times New Roman" w:hAnsi="Times New Roman"/>
+          <w:color w:val="0D0D0D" w:themeColor="text1" w:themeTint="F2"/>
+          <w:sz w:val="28"/>
+          <w:szCs w:val="28"/>
+        </w:rPr>
+        <w:t>a</w:t>
+      </w:r>
+      <w:proofErr w:type="gramEnd"/>
+      <w:r>
+        <w:rPr>
+          <w:rFonts w:ascii="Times New Roman" w:hAnsi="Times New Roman"/>
+          <w:color w:val="0D0D0D" w:themeColor="text1" w:themeTint="F2"/>
+          <w:sz w:val="28"/>
+          <w:szCs w:val="28"/>
+        </w:rPr>
+        <w:t xml:space="preserve"> input textbox and a button.</w:t>
       </w:r>
     </w:p>
     <w:p>
@@ -9225,7 +9305,27 @@
           <w:sz w:val="28"/>
           <w:szCs w:val="28"/>
         </w:rPr>
-        <w:t>This output shows the admin, all the recently joined customers in the order of their joining. This output shows the customer name, city and state. This output is shown in a form a list.</w:t>
+        <w:t xml:space="preserve">This output shows the admin, all the recently joined customers in the order of their joining. This output shows the </w:t>
+      </w:r>
+      <w:proofErr w:type="gramStart"/>
+      <w:r>
+        <w:rPr>
+          <w:rFonts w:ascii="Times New Roman" w:hAnsi="Times New Roman"/>
+          <w:color w:val="0D0D0D" w:themeColor="text1" w:themeTint="F2"/>
+          <w:sz w:val="28"/>
+          <w:szCs w:val="28"/>
+        </w:rPr>
+        <w:t>customer</w:t>
+      </w:r>
+      <w:proofErr w:type="gramEnd"/>
+      <w:r>
+        <w:rPr>
+          <w:rFonts w:ascii="Times New Roman" w:hAnsi="Times New Roman"/>
+          <w:color w:val="0D0D0D" w:themeColor="text1" w:themeTint="F2"/>
+          <w:sz w:val="28"/>
+          <w:szCs w:val="28"/>
+        </w:rPr>
+        <w:t xml:space="preserve"> name, city and state. This output is shown in a form a list.</w:t>
       </w:r>
     </w:p>
     <w:p>
@@ -10044,7 +10144,27 @@
           <w:sz w:val="28"/>
           <w:szCs w:val="28"/>
         </w:rPr>
-        <w:t>a small unit of a module just to check if the result is coming as we expected or not and we can say that each and every unit is working properly and generating expected results.</w:t>
+        <w:t xml:space="preserve">a small unit of a module just to check if the result is coming </w:t>
+      </w:r>
+      <w:proofErr w:type="gramStart"/>
+      <w:r>
+        <w:rPr>
+          <w:rFonts w:ascii="Times New Roman" w:hAnsi="Times New Roman"/>
+          <w:color w:val="0D0D0D" w:themeColor="text1" w:themeTint="F2"/>
+          <w:sz w:val="28"/>
+          <w:szCs w:val="28"/>
+        </w:rPr>
+        <w:t>as</w:t>
+      </w:r>
+      <w:proofErr w:type="gramEnd"/>
+      <w:r>
+        <w:rPr>
+          <w:rFonts w:ascii="Times New Roman" w:hAnsi="Times New Roman"/>
+          <w:color w:val="0D0D0D" w:themeColor="text1" w:themeTint="F2"/>
+          <w:sz w:val="28"/>
+          <w:szCs w:val="28"/>
+        </w:rPr>
+        <w:t xml:space="preserve"> we expected or not and we can say that each and every unit is working properly and generating expected results.</w:t>
       </w:r>
     </w:p>
     <w:p>
@@ -11052,25 +11172,7 @@
           <w:sz w:val="28"/>
           <w:szCs w:val="28"/>
         </w:rPr>
-        <w:t>The admin can be able to</w:t>
-      </w:r>
-      <w:r>
-        <w:rPr>
-          <w:rFonts w:ascii="Times New Roman" w:hAnsi="Times New Roman"/>
-          <w:color w:val="0D0D0D" w:themeColor="text1" w:themeTint="F2"/>
-          <w:sz w:val="28"/>
-          <w:szCs w:val="28"/>
-        </w:rPr>
-        <w:t xml:space="preserve"> accept or decline a selling offer made by the user</w:t>
-      </w:r>
-      <w:r>
-        <w:rPr>
-          <w:rFonts w:ascii="Times New Roman" w:hAnsi="Times New Roman"/>
-          <w:color w:val="0D0D0D" w:themeColor="text1" w:themeTint="F2"/>
-          <w:sz w:val="28"/>
-          <w:szCs w:val="28"/>
-        </w:rPr>
-        <w:t>.</w:t>
+        <w:t>The admin can be able to accept or decline a selling offer made by the user.</w:t>
       </w:r>
     </w:p>
     <w:p>
@@ -11281,19 +11383,19 @@
           <w:b/>
           <w:bCs/>
           <w:color w:val="0D0D0D" w:themeColor="text1" w:themeTint="F2"/>
+          <w:sz w:val="48"/>
+          <w:szCs w:val="48"/>
+        </w:rPr>
+      </w:pPr>
+      <w:r>
+        <w:rPr>
+          <w:rFonts w:ascii="Times New Roman" w:hAnsi="Times New Roman"/>
+          <w:b/>
+          <w:bCs/>
+          <w:color w:val="0D0D0D" w:themeColor="text1" w:themeTint="F2"/>
           <w:sz w:val="44"/>
           <w:szCs w:val="44"/>
         </w:rPr>
-      </w:pPr>
-      <w:r>
-        <w:rPr>
-          <w:rFonts w:ascii="Times New Roman" w:hAnsi="Times New Roman"/>
-          <w:b/>
-          <w:bCs/>
-          <w:color w:val="0D0D0D" w:themeColor="text1" w:themeTint="F2"/>
-          <w:sz w:val="44"/>
-          <w:szCs w:val="44"/>
-        </w:rPr>
         <w:t>Conclusion</w:t>
       </w:r>
     </w:p>
@@ -11315,6 +11417,99 @@
           <w:sz w:val="28"/>
           <w:szCs w:val="28"/>
         </w:rPr>
+        <w:t xml:space="preserve">In a world of ecommerce where the </w:t>
+      </w:r>
+      <w:r>
+        <w:rPr>
+          <w:rFonts w:ascii="Times New Roman" w:hAnsi="Times New Roman"/>
+          <w:color w:val="0D0D0D" w:themeColor="text1" w:themeTint="F2"/>
+          <w:sz w:val="28"/>
+          <w:szCs w:val="28"/>
+        </w:rPr>
+        <w:t>everything</w:t>
+      </w:r>
+      <w:r>
+        <w:rPr>
+          <w:rFonts w:ascii="Times New Roman" w:hAnsi="Times New Roman"/>
+          <w:color w:val="0D0D0D" w:themeColor="text1" w:themeTint="F2"/>
+          <w:sz w:val="28"/>
+          <w:szCs w:val="28"/>
+        </w:rPr>
+        <w:t xml:space="preserve"> is being bought and sold online. We come up with an idea an idea of reusing the </w:t>
+      </w:r>
+      <w:r>
+        <w:rPr>
+          <w:rFonts w:ascii="Times New Roman" w:hAnsi="Times New Roman"/>
+          <w:color w:val="0D0D0D" w:themeColor="text1" w:themeTint="F2"/>
+          <w:sz w:val="28"/>
+          <w:szCs w:val="28"/>
+        </w:rPr>
+        <w:t>books,</w:t>
+      </w:r>
+      <w:r>
+        <w:rPr>
+          <w:rFonts w:ascii="Times New Roman" w:hAnsi="Times New Roman"/>
+          <w:color w:val="0D0D0D" w:themeColor="text1" w:themeTint="F2"/>
+          <w:sz w:val="28"/>
+          <w:szCs w:val="28"/>
+        </w:rPr>
+        <w:t xml:space="preserve"> which people are not using, and selling it or buying it to someone else at a reasonable price. We know that every book can be found now in the form of e</w:t>
+      </w:r>
+      <w:r>
+        <w:rPr>
+          <w:rFonts w:ascii="Times New Roman" w:hAnsi="Times New Roman"/>
+          <w:color w:val="0D0D0D" w:themeColor="text1" w:themeTint="F2"/>
+          <w:sz w:val="28"/>
+          <w:szCs w:val="28"/>
+        </w:rPr>
+        <w:t>B</w:t>
+      </w:r>
+      <w:r>
+        <w:rPr>
+          <w:rFonts w:ascii="Times New Roman" w:hAnsi="Times New Roman"/>
+          <w:color w:val="0D0D0D" w:themeColor="text1" w:themeTint="F2"/>
+          <w:sz w:val="28"/>
+          <w:szCs w:val="28"/>
+        </w:rPr>
+        <w:t xml:space="preserve">ooks, so why buy them. nowadays, readers still enjoy the old days of holding a book and reading it from there rather than </w:t>
+      </w:r>
+      <w:r>
+        <w:rPr>
+          <w:rFonts w:ascii="Times New Roman" w:hAnsi="Times New Roman"/>
+          <w:color w:val="0D0D0D" w:themeColor="text1" w:themeTint="F2"/>
+          <w:sz w:val="28"/>
+          <w:szCs w:val="28"/>
+        </w:rPr>
+        <w:t>eBooks</w:t>
+      </w:r>
+      <w:r>
+        <w:rPr>
+          <w:rFonts w:ascii="Times New Roman" w:hAnsi="Times New Roman"/>
+          <w:color w:val="0D0D0D" w:themeColor="text1" w:themeTint="F2"/>
+          <w:sz w:val="28"/>
+          <w:szCs w:val="28"/>
+        </w:rPr>
+        <w:t xml:space="preserve"> and I believe our idea is still trying to keep those old traditions.</w:t>
+      </w:r>
+    </w:p>
+    <w:p>
+      <w:pPr>
+        <w:spacing w:line="360" w:lineRule="auto"/>
+        <w:jc w:val="both"/>
+        <w:rPr>
+          <w:rFonts w:ascii="Times New Roman" w:hAnsi="Times New Roman"/>
+          <w:color w:val="0D0D0D" w:themeColor="text1" w:themeTint="F2"/>
+          <w:sz w:val="28"/>
+          <w:szCs w:val="28"/>
+        </w:rPr>
+      </w:pPr>
+      <w:r>
+        <w:rPr>
+          <w:rFonts w:ascii="Times New Roman" w:hAnsi="Times New Roman"/>
+          <w:color w:val="0D0D0D" w:themeColor="text1" w:themeTint="F2"/>
+          <w:sz w:val="28"/>
+          <w:szCs w:val="28"/>
+        </w:rPr>
         <w:t>This project help</w:t>
       </w:r>
       <w:r>
@@ -11333,7 +11528,25 @@
           <w:sz w:val="28"/>
           <w:szCs w:val="28"/>
         </w:rPr>
-        <w:t xml:space="preserve"> in understanding the creation of an interactive web page and technologies</w:t>
+        <w:t xml:space="preserve"> in understanding the creation of an interactive web page and </w:t>
+      </w:r>
+      <w:r>
+        <w:rPr>
+          <w:rFonts w:ascii="Times New Roman" w:hAnsi="Times New Roman"/>
+          <w:color w:val="0D0D0D" w:themeColor="text1" w:themeTint="F2"/>
+          <w:sz w:val="28"/>
+          <w:szCs w:val="28"/>
+        </w:rPr>
+        <w:t>working with an enterprise project</w:t>
+      </w:r>
+      <w:r>
+        <w:rPr>
+          <w:rFonts w:ascii="Times New Roman" w:hAnsi="Times New Roman"/>
+          <w:color w:val="0D0D0D" w:themeColor="text1" w:themeTint="F2"/>
+          <w:sz w:val="28"/>
+          <w:szCs w:val="28"/>
+        </w:rPr>
+        <w:t>. During the course of the project, we have across the wide variety of</w:t>
       </w:r>
       <w:r>
         <w:rPr>
@@ -11351,7 +11564,7 @@
           <w:sz w:val="28"/>
           <w:szCs w:val="28"/>
         </w:rPr>
-        <w:t>user to implement it. During the course of the project, we have across the wide variety of</w:t>
+        <w:t>problems and difficulties. We have learned the appropriate intricate working behind the</w:t>
       </w:r>
       <w:r>
         <w:rPr>
@@ -11369,7 +11582,43 @@
           <w:sz w:val="28"/>
           <w:szCs w:val="28"/>
         </w:rPr>
-        <w:t>problems and difficulties. We have learned the appropriate intricate working behind the</w:t>
+        <w:t>enterprise project</w:t>
+      </w:r>
+      <w:r>
+        <w:rPr>
+          <w:rFonts w:ascii="Times New Roman" w:hAnsi="Times New Roman"/>
+          <w:color w:val="0D0D0D" w:themeColor="text1" w:themeTint="F2"/>
+          <w:sz w:val="28"/>
+          <w:szCs w:val="28"/>
+        </w:rPr>
+        <w:t>. All possible error in the program</w:t>
+      </w:r>
+      <w:r>
+        <w:rPr>
+          <w:rFonts w:ascii="Times New Roman" w:hAnsi="Times New Roman"/>
+          <w:color w:val="0D0D0D" w:themeColor="text1" w:themeTint="F2"/>
+          <w:sz w:val="28"/>
+          <w:szCs w:val="28"/>
+        </w:rPr>
+        <w:t xml:space="preserve"> have been eliminated. </w:t>
+      </w:r>
+      <w:r>
+        <w:rPr>
+          <w:rFonts w:ascii="Times New Roman" w:hAnsi="Times New Roman"/>
+          <w:color w:val="0D0D0D" w:themeColor="text1" w:themeTint="F2"/>
+          <w:sz w:val="28"/>
+          <w:szCs w:val="28"/>
+        </w:rPr>
+        <w:t xml:space="preserve">Necessary </w:t>
+      </w:r>
+      <w:r>
+        <w:rPr>
+          <w:rFonts w:ascii="Times New Roman" w:hAnsi="Times New Roman"/>
+          <w:color w:val="0D0D0D" w:themeColor="text1" w:themeTint="F2"/>
+          <w:sz w:val="28"/>
+          <w:szCs w:val="28"/>
+        </w:rPr>
+        <w:t>validation techniques have been used and normal, abnormal and extremely data was used to</w:t>
       </w:r>
       <w:r>
         <w:rPr>
@@ -11387,34 +11636,7 @@
           <w:sz w:val="28"/>
           <w:szCs w:val="28"/>
         </w:rPr>
-        <w:t>dynamic website. All possible error in the program</w:t>
-      </w:r>
-      <w:r>
-        <w:rPr>
-          <w:rFonts w:ascii="Times New Roman" w:hAnsi="Times New Roman"/>
-          <w:color w:val="0D0D0D" w:themeColor="text1" w:themeTint="F2"/>
-          <w:sz w:val="28"/>
-          <w:szCs w:val="28"/>
-        </w:rPr>
-        <w:t xml:space="preserve"> have been eliminated. </w:t>
-      </w:r>
-      <w:r>
-        <w:rPr>
-          <w:rFonts w:ascii="Times New Roman" w:hAnsi="Times New Roman"/>
-          <w:color w:val="0D0D0D" w:themeColor="text1" w:themeTint="F2"/>
-          <w:sz w:val="28"/>
-          <w:szCs w:val="28"/>
-        </w:rPr>
-        <w:t xml:space="preserve">Necessary </w:t>
-      </w:r>
-      <w:r>
-        <w:rPr>
-          <w:rFonts w:ascii="Times New Roman" w:hAnsi="Times New Roman"/>
-          <w:color w:val="0D0D0D" w:themeColor="text1" w:themeTint="F2"/>
-          <w:sz w:val="28"/>
-          <w:szCs w:val="28"/>
-        </w:rPr>
-        <w:t>validation techniques have been used and normal, abnormal and extremely data was used to</w:t>
+        <w:t>test the system. However, doing this project has been a good boost to our confidence as the</w:t>
       </w:r>
       <w:r>
         <w:rPr>
@@ -11432,60 +11654,19 @@
           <w:sz w:val="28"/>
           <w:szCs w:val="28"/>
         </w:rPr>
-        <w:t>test the system. However, doing this project has been a good boost to our confidence as the</w:t>
-      </w:r>
-      <w:r>
-        <w:rPr>
-          <w:rFonts w:ascii="Times New Roman" w:hAnsi="Times New Roman"/>
-          <w:color w:val="0D0D0D" w:themeColor="text1" w:themeTint="F2"/>
-          <w:sz w:val="28"/>
-          <w:szCs w:val="28"/>
-        </w:rPr>
-        <w:t xml:space="preserve"> </w:t>
-      </w:r>
-      <w:r>
-        <w:rPr>
-          <w:rFonts w:ascii="Times New Roman" w:hAnsi="Times New Roman"/>
-          <w:color w:val="0D0D0D" w:themeColor="text1" w:themeTint="F2"/>
-          <w:sz w:val="28"/>
-          <w:szCs w:val="28"/>
-        </w:rPr>
         <w:t>future IT member.</w:t>
       </w:r>
     </w:p>
     <w:p>
       <w:pPr>
         <w:spacing w:line="360" w:lineRule="auto"/>
-        <w:jc w:val="both"/>
-        <w:rPr>
-          <w:rFonts w:ascii="Times New Roman" w:hAnsi="Times New Roman"/>
-          <w:color w:val="0D0D0D" w:themeColor="text1" w:themeTint="F2"/>
-          <w:sz w:val="28"/>
-          <w:szCs w:val="28"/>
-        </w:rPr>
-      </w:pPr>
-    </w:p>
-    <w:p>
-      <w:pPr>
-        <w:spacing w:line="360" w:lineRule="auto"/>
-        <w:jc w:val="both"/>
-        <w:rPr>
-          <w:rFonts w:ascii="Times New Roman" w:hAnsi="Times New Roman"/>
-          <w:color w:val="0D0D0D" w:themeColor="text1" w:themeTint="F2"/>
-          <w:sz w:val="28"/>
-          <w:szCs w:val="28"/>
-        </w:rPr>
-      </w:pPr>
-    </w:p>
-    <w:p>
-      <w:pPr>
-        <w:spacing w:line="360" w:lineRule="auto"/>
-        <w:jc w:val="both"/>
-        <w:rPr>
-          <w:rFonts w:ascii="Times New Roman" w:hAnsi="Times New Roman"/>
-          <w:color w:val="0D0D0D" w:themeColor="text1" w:themeTint="F2"/>
-          <w:sz w:val="28"/>
-          <w:szCs w:val="28"/>
+        <w:rPr>
+          <w:rFonts w:ascii="Times New Roman" w:hAnsi="Times New Roman"/>
+          <w:b/>
+          <w:bCs/>
+          <w:color w:val="0D0D0D" w:themeColor="text1" w:themeTint="F2"/>
+          <w:sz w:val="16"/>
+          <w:szCs w:val="16"/>
         </w:rPr>
       </w:pPr>
     </w:p>
@@ -11697,33 +11878,6 @@
         <w:t>StackOverflow</w:t>
       </w:r>
       <w:proofErr w:type="spellEnd"/>
-    </w:p>
-    <w:p>
-      <w:pPr>
-        <w:pStyle w:val="ListParagraph"/>
-        <w:numPr>
-          <w:ilvl w:val="1"/>
-          <w:numId w:val="37"/>
-        </w:numPr>
-        <w:spacing w:line="360" w:lineRule="auto"/>
-        <w:rPr>
-          <w:rFonts w:ascii="Times New Roman" w:hAnsi="Times New Roman"/>
-          <w:b/>
-          <w:bCs/>
-          <w:color w:val="0D0D0D" w:themeColor="text1" w:themeTint="F2"/>
-          <w:sz w:val="28"/>
-          <w:szCs w:val="28"/>
-        </w:rPr>
-      </w:pPr>
-      <w:r>
-        <w:rPr>
-          <w:rFonts w:ascii="Times New Roman" w:hAnsi="Times New Roman"/>
-          <w:color w:val="0D0D0D" w:themeColor="text1" w:themeTint="F2"/>
-          <w:sz w:val="28"/>
-          <w:szCs w:val="28"/>
-        </w:rPr>
-        <w:t>Tutorials Point</w:t>
-      </w:r>
     </w:p>
     <w:p>
       <w:pPr>

</xml_diff>

<commit_message>
sql and validations added
</commit_message>
<xml_diff>
--- a/ECP Documentation.docx
+++ b/ECP Documentation.docx
@@ -5021,6 +5021,7 @@
       <w:r>
         <w:rPr>
           <w:rFonts w:ascii="Times New Roman" w:hAnsi="Times New Roman"/>
+          <w:noProof/>
           <w:color w:val="0D0D0D" w:themeColor="text1" w:themeTint="F2"/>
           <w:sz w:val="28"/>
           <w:szCs w:val="28"/>
@@ -5079,21 +5080,6 @@
           <w:color w:val="0D0D0D" w:themeColor="text1" w:themeTint="F2"/>
           <w:sz w:val="28"/>
           <w:szCs w:val="28"/>
-        </w:rPr>
-      </w:pPr>
-    </w:p>
-    <w:p>
-      <w:pPr>
-        <w:spacing w:line="360" w:lineRule="auto"/>
-        <w:jc w:val="both"/>
-        <w:rPr>
-          <w:rFonts w:ascii="Times New Roman" w:hAnsi="Times New Roman"/>
-          <w:b/>
-          <w:bCs/>
-          <w:color w:val="0D0D0D" w:themeColor="text1" w:themeTint="F2"/>
-          <w:sz w:val="28"/>
-          <w:szCs w:val="28"/>
-          <w:u w:val="single"/>
         </w:rPr>
       </w:pPr>
     </w:p>

</xml_diff>